<commit_message>
efface copie + doc technique
ok
</commit_message>
<xml_diff>
--- a/Documentation Technique.docx
+++ b/Documentation Technique.docx
@@ -7,9 +7,6 @@
         <w:pStyle w:val="Titre1"/>
         <w:jc w:val="center"/>
       </w:pPr>
-      <w:r>
-        <w:t xml:space="preserve">quentin </w:t>
-      </w:r>
       <w:r>
         <w:t>Documentation Technique - Projet Annuel</w:t>
       </w:r>
@@ -6590,7 +6587,7 @@
         <v:path o:extrusionok="f" gradientshapeok="t" o:connecttype="rect"/>
         <o:lock v:ext="edit" aspectratio="t"/>
       </v:shapetype>
-      <v:shape id="_x0000_i1028" type="#_x0000_t75" style="width:15pt;height:15pt" o:bullet="t">
+      <v:shape id="_x0000_i1029" type="#_x0000_t75" style="width:15pt;height:15pt" o:bullet="t">
         <v:imagedata r:id="rId1" o:title="Word Work File L_1"/>
       </v:shape>
     </w:pict>

</xml_diff>